<commit_message>
update instructions for us
</commit_message>
<xml_diff>
--- a/LGC_Motiv_task/CHECKS IRMf.docx
+++ b/LGC_Motiv_task/CHECKS IRMf.docx
@@ -2047,7 +2047,6 @@
             <w:r>
               <w:t xml:space="preserve">Régler le </w:t>
             </w:r>
-            <w:bookmarkStart w:id="0" w:name="_GoBack"/>
             <w:r>
               <w:rPr>
                 <w:b/>
@@ -2055,11 +2054,7 @@
               <w:t>laser</w:t>
             </w:r>
             <w:r>
-              <w:t xml:space="preserve"> </w:t>
-            </w:r>
-            <w:bookmarkEnd w:id="0"/>
-            <w:r>
-              <w:t>en demandant au sujet de bien fermer les yeux</w:t>
+              <w:t xml:space="preserve"> en demandant au sujet de bien fermer les yeux</w:t>
             </w:r>
           </w:p>
         </w:tc>
@@ -4000,6 +3995,12 @@
     </w:tbl>
     <w:p/>
     <w:sectPr>
+      <w:headerReference w:type="even" r:id="rId8"/>
+      <w:headerReference w:type="default" r:id="rId9"/>
+      <w:footerReference w:type="even" r:id="rId10"/>
+      <w:footerReference w:type="default" r:id="rId11"/>
+      <w:headerReference w:type="first" r:id="rId12"/>
+      <w:footerReference w:type="first" r:id="rId13"/>
       <w:pgSz w:w="11906" w:h="16838"/>
       <w:pgMar w:top="1440" w:right="1440" w:bottom="1440" w:left="1440" w:header="708" w:footer="708" w:gutter="0"/>
       <w:cols w:space="708"/>
@@ -4007,6 +4008,150 @@
     </w:sectPr>
   </w:body>
 </w:document>
+</file>
+
+<file path=word/endnotes.xml><?xml version="1.0" encoding="utf-8"?>
+<w:endnotes xmlns:wpc="http://schemas.microsoft.com/office/word/2010/wordprocessingCanvas" xmlns:cx="http://schemas.microsoft.com/office/drawing/2014/chartex" xmlns:cx1="http://schemas.microsoft.com/office/drawing/2015/9/8/chartex" xmlns:cx2="http://schemas.microsoft.com/office/drawing/2015/10/21/chartex" xmlns:cx3="http://schemas.microsoft.com/office/drawing/2016/5/9/chartex" xmlns:cx4="http://schemas.microsoft.com/office/drawing/2016/5/10/chartex" xmlns:cx5="http://schemas.microsoft.com/office/drawing/2016/5/11/chartex" xmlns:cx6="http://schemas.microsoft.com/office/drawing/2016/5/12/chartex" xmlns:cx7="http://schemas.microsoft.com/office/drawing/2016/5/13/chartex" xmlns:cx8="http://schemas.microsoft.com/office/drawing/2016/5/14/chartex" xmlns:mc="http://schemas.openxmlformats.org/markup-compatibility/2006" xmlns:aink="http://schemas.microsoft.com/office/drawing/2016/ink" xmlns:am3d="http://schemas.microsoft.com/office/drawing/2017/model3d" xmlns:o="urn:schemas-microsoft-com:office:office" xmlns:r="http://schemas.openxmlformats.org/officeDocument/2006/relationships" xmlns:m="http://schemas.openxmlformats.org/officeDocument/2006/math" xmlns:v="urn:schemas-microsoft-com:vml" xmlns:wp14="http://schemas.microsoft.com/office/word/2010/wordprocessingDrawing" xmlns:wp="http://schemas.openxmlformats.org/drawingml/2006/wordprocessingDrawing" xmlns:w10="urn:schemas-microsoft-com:office:word" xmlns:w="http://schemas.openxmlformats.org/wordprocessingml/2006/main" xmlns:w14="http://schemas.microsoft.com/office/word/2010/wordml" xmlns:w15="http://schemas.microsoft.com/office/word/2012/wordml" xmlns:w16cid="http://schemas.microsoft.com/office/word/2016/wordml/cid" xmlns:w16se="http://schemas.microsoft.com/office/word/2015/wordml/symex" xmlns:wpg="http://schemas.microsoft.com/office/word/2010/wordprocessingGroup" xmlns:wpi="http://schemas.microsoft.com/office/word/2010/wordprocessingInk" xmlns:wne="http://schemas.microsoft.com/office/word/2006/wordml" xmlns:wps="http://schemas.microsoft.com/office/word/2010/wordprocessingShape" mc:Ignorable="w14 w15 w16se w16cid wp14">
+  <w:endnote w:type="separator" w:id="-1">
+    <w:p>
+      <w:pPr>
+        <w:spacing w:after="0" w:line="240" w:lineRule="auto"/>
+      </w:pPr>
+      <w:r>
+        <w:separator/>
+      </w:r>
+    </w:p>
+  </w:endnote>
+  <w:endnote w:type="continuationSeparator" w:id="0">
+    <w:p>
+      <w:pPr>
+        <w:spacing w:after="0" w:line="240" w:lineRule="auto"/>
+      </w:pPr>
+      <w:r>
+        <w:continuationSeparator/>
+      </w:r>
+    </w:p>
+  </w:endnote>
+</w:endnotes>
+</file>
+
+<file path=word/footer1.xml><?xml version="1.0" encoding="utf-8"?>
+<w:ftr xmlns:wpc="http://schemas.microsoft.com/office/word/2010/wordprocessingCanvas" xmlns:cx="http://schemas.microsoft.com/office/drawing/2014/chartex" xmlns:cx1="http://schemas.microsoft.com/office/drawing/2015/9/8/chartex" xmlns:cx2="http://schemas.microsoft.com/office/drawing/2015/10/21/chartex" xmlns:cx3="http://schemas.microsoft.com/office/drawing/2016/5/9/chartex" xmlns:cx4="http://schemas.microsoft.com/office/drawing/2016/5/10/chartex" xmlns:cx5="http://schemas.microsoft.com/office/drawing/2016/5/11/chartex" xmlns:cx6="http://schemas.microsoft.com/office/drawing/2016/5/12/chartex" xmlns:cx7="http://schemas.microsoft.com/office/drawing/2016/5/13/chartex" xmlns:cx8="http://schemas.microsoft.com/office/drawing/2016/5/14/chartex" xmlns:mc="http://schemas.openxmlformats.org/markup-compatibility/2006" xmlns:aink="http://schemas.microsoft.com/office/drawing/2016/ink" xmlns:am3d="http://schemas.microsoft.com/office/drawing/2017/model3d" xmlns:o="urn:schemas-microsoft-com:office:office" xmlns:r="http://schemas.openxmlformats.org/officeDocument/2006/relationships" xmlns:m="http://schemas.openxmlformats.org/officeDocument/2006/math" xmlns:v="urn:schemas-microsoft-com:vml" xmlns:wp14="http://schemas.microsoft.com/office/word/2010/wordprocessingDrawing" xmlns:wp="http://schemas.openxmlformats.org/drawingml/2006/wordprocessingDrawing" xmlns:w10="urn:schemas-microsoft-com:office:word" xmlns:w="http://schemas.openxmlformats.org/wordprocessingml/2006/main" xmlns:w14="http://schemas.microsoft.com/office/word/2010/wordml" xmlns:w15="http://schemas.microsoft.com/office/word/2012/wordml" xmlns:w16cid="http://schemas.microsoft.com/office/word/2016/wordml/cid" xmlns:w16se="http://schemas.microsoft.com/office/word/2015/wordml/symex" xmlns:wpg="http://schemas.microsoft.com/office/word/2010/wordprocessingGroup" xmlns:wpi="http://schemas.microsoft.com/office/word/2010/wordprocessingInk" xmlns:wne="http://schemas.microsoft.com/office/word/2006/wordml" xmlns:wps="http://schemas.microsoft.com/office/word/2010/wordprocessingShape" mc:Ignorable="w14 w15 w16se w16cid wp14">
+  <w:p>
+    <w:pPr>
+      <w:pStyle w:val="Pieddepage"/>
+    </w:pPr>
+  </w:p>
+</w:ftr>
+</file>
+
+<file path=word/footer2.xml><?xml version="1.0" encoding="utf-8"?>
+<w:ftr xmlns:wpc="http://schemas.microsoft.com/office/word/2010/wordprocessingCanvas" xmlns:cx="http://schemas.microsoft.com/office/drawing/2014/chartex" xmlns:cx1="http://schemas.microsoft.com/office/drawing/2015/9/8/chartex" xmlns:cx2="http://schemas.microsoft.com/office/drawing/2015/10/21/chartex" xmlns:cx3="http://schemas.microsoft.com/office/drawing/2016/5/9/chartex" xmlns:cx4="http://schemas.microsoft.com/office/drawing/2016/5/10/chartex" xmlns:cx5="http://schemas.microsoft.com/office/drawing/2016/5/11/chartex" xmlns:cx6="http://schemas.microsoft.com/office/drawing/2016/5/12/chartex" xmlns:cx7="http://schemas.microsoft.com/office/drawing/2016/5/13/chartex" xmlns:cx8="http://schemas.microsoft.com/office/drawing/2016/5/14/chartex" xmlns:mc="http://schemas.openxmlformats.org/markup-compatibility/2006" xmlns:aink="http://schemas.microsoft.com/office/drawing/2016/ink" xmlns:am3d="http://schemas.microsoft.com/office/drawing/2017/model3d" xmlns:o="urn:schemas-microsoft-com:office:office" xmlns:r="http://schemas.openxmlformats.org/officeDocument/2006/relationships" xmlns:m="http://schemas.openxmlformats.org/officeDocument/2006/math" xmlns:v="urn:schemas-microsoft-com:vml" xmlns:wp14="http://schemas.microsoft.com/office/word/2010/wordprocessingDrawing" xmlns:wp="http://schemas.openxmlformats.org/drawingml/2006/wordprocessingDrawing" xmlns:w10="urn:schemas-microsoft-com:office:word" xmlns:w="http://schemas.openxmlformats.org/wordprocessingml/2006/main" xmlns:w14="http://schemas.microsoft.com/office/word/2010/wordml" xmlns:w15="http://schemas.microsoft.com/office/word/2012/wordml" xmlns:w16cid="http://schemas.microsoft.com/office/word/2016/wordml/cid" xmlns:w16se="http://schemas.microsoft.com/office/word/2015/wordml/symex" xmlns:wpg="http://schemas.microsoft.com/office/word/2010/wordprocessingGroup" xmlns:wpi="http://schemas.microsoft.com/office/word/2010/wordprocessingInk" xmlns:wne="http://schemas.microsoft.com/office/word/2006/wordml" xmlns:wps="http://schemas.microsoft.com/office/word/2010/wordprocessingShape" mc:Ignorable="w14 w15 w16se w16cid wp14">
+  <w:sdt>
+    <w:sdtPr>
+      <w:id w:val="-1900281978"/>
+      <w:docPartObj>
+        <w:docPartGallery w:val="Page Numbers (Bottom of Page)"/>
+        <w:docPartUnique/>
+      </w:docPartObj>
+    </w:sdtPr>
+    <w:sdtContent>
+      <w:bookmarkStart w:id="0" w:name="_GoBack" w:displacedByCustomXml="prev"/>
+      <w:bookmarkEnd w:id="0" w:displacedByCustomXml="prev"/>
+      <w:p>
+        <w:pPr>
+          <w:pStyle w:val="Pieddepage"/>
+          <w:jc w:val="right"/>
+        </w:pPr>
+        <w:r>
+          <w:fldChar w:fldCharType="begin"/>
+        </w:r>
+        <w:r>
+          <w:instrText>PAGE   \* MERGEFORMAT</w:instrText>
+        </w:r>
+        <w:r>
+          <w:fldChar w:fldCharType="separate"/>
+        </w:r>
+        <w:r>
+          <w:t>2</w:t>
+        </w:r>
+        <w:r>
+          <w:fldChar w:fldCharType="end"/>
+        </w:r>
+      </w:p>
+    </w:sdtContent>
+  </w:sdt>
+  <w:p>
+    <w:pPr>
+      <w:pStyle w:val="Pieddepage"/>
+    </w:pPr>
+  </w:p>
+</w:ftr>
+</file>
+
+<file path=word/footer3.xml><?xml version="1.0" encoding="utf-8"?>
+<w:ftr xmlns:wpc="http://schemas.microsoft.com/office/word/2010/wordprocessingCanvas" xmlns:cx="http://schemas.microsoft.com/office/drawing/2014/chartex" xmlns:cx1="http://schemas.microsoft.com/office/drawing/2015/9/8/chartex" xmlns:cx2="http://schemas.microsoft.com/office/drawing/2015/10/21/chartex" xmlns:cx3="http://schemas.microsoft.com/office/drawing/2016/5/9/chartex" xmlns:cx4="http://schemas.microsoft.com/office/drawing/2016/5/10/chartex" xmlns:cx5="http://schemas.microsoft.com/office/drawing/2016/5/11/chartex" xmlns:cx6="http://schemas.microsoft.com/office/drawing/2016/5/12/chartex" xmlns:cx7="http://schemas.microsoft.com/office/drawing/2016/5/13/chartex" xmlns:cx8="http://schemas.microsoft.com/office/drawing/2016/5/14/chartex" xmlns:mc="http://schemas.openxmlformats.org/markup-compatibility/2006" xmlns:aink="http://schemas.microsoft.com/office/drawing/2016/ink" xmlns:am3d="http://schemas.microsoft.com/office/drawing/2017/model3d" xmlns:o="urn:schemas-microsoft-com:office:office" xmlns:r="http://schemas.openxmlformats.org/officeDocument/2006/relationships" xmlns:m="http://schemas.openxmlformats.org/officeDocument/2006/math" xmlns:v="urn:schemas-microsoft-com:vml" xmlns:wp14="http://schemas.microsoft.com/office/word/2010/wordprocessingDrawing" xmlns:wp="http://schemas.openxmlformats.org/drawingml/2006/wordprocessingDrawing" xmlns:w10="urn:schemas-microsoft-com:office:word" xmlns:w="http://schemas.openxmlformats.org/wordprocessingml/2006/main" xmlns:w14="http://schemas.microsoft.com/office/word/2010/wordml" xmlns:w15="http://schemas.microsoft.com/office/word/2012/wordml" xmlns:w16cid="http://schemas.microsoft.com/office/word/2016/wordml/cid" xmlns:w16se="http://schemas.microsoft.com/office/word/2015/wordml/symex" xmlns:wpg="http://schemas.microsoft.com/office/word/2010/wordprocessingGroup" xmlns:wpi="http://schemas.microsoft.com/office/word/2010/wordprocessingInk" xmlns:wne="http://schemas.microsoft.com/office/word/2006/wordml" xmlns:wps="http://schemas.microsoft.com/office/word/2010/wordprocessingShape" mc:Ignorable="w14 w15 w16se w16cid wp14">
+  <w:p>
+    <w:pPr>
+      <w:pStyle w:val="Pieddepage"/>
+    </w:pPr>
+  </w:p>
+</w:ftr>
+</file>
+
+<file path=word/footnotes.xml><?xml version="1.0" encoding="utf-8"?>
+<w:footnotes xmlns:wpc="http://schemas.microsoft.com/office/word/2010/wordprocessingCanvas" xmlns:cx="http://schemas.microsoft.com/office/drawing/2014/chartex" xmlns:cx1="http://schemas.microsoft.com/office/drawing/2015/9/8/chartex" xmlns:cx2="http://schemas.microsoft.com/office/drawing/2015/10/21/chartex" xmlns:cx3="http://schemas.microsoft.com/office/drawing/2016/5/9/chartex" xmlns:cx4="http://schemas.microsoft.com/office/drawing/2016/5/10/chartex" xmlns:cx5="http://schemas.microsoft.com/office/drawing/2016/5/11/chartex" xmlns:cx6="http://schemas.microsoft.com/office/drawing/2016/5/12/chartex" xmlns:cx7="http://schemas.microsoft.com/office/drawing/2016/5/13/chartex" xmlns:cx8="http://schemas.microsoft.com/office/drawing/2016/5/14/chartex" xmlns:mc="http://schemas.openxmlformats.org/markup-compatibility/2006" xmlns:aink="http://schemas.microsoft.com/office/drawing/2016/ink" xmlns:am3d="http://schemas.microsoft.com/office/drawing/2017/model3d" xmlns:o="urn:schemas-microsoft-com:office:office" xmlns:r="http://schemas.openxmlformats.org/officeDocument/2006/relationships" xmlns:m="http://schemas.openxmlformats.org/officeDocument/2006/math" xmlns:v="urn:schemas-microsoft-com:vml" xmlns:wp14="http://schemas.microsoft.com/office/word/2010/wordprocessingDrawing" xmlns:wp="http://schemas.openxmlformats.org/drawingml/2006/wordprocessingDrawing" xmlns:w10="urn:schemas-microsoft-com:office:word" xmlns:w="http://schemas.openxmlformats.org/wordprocessingml/2006/main" xmlns:w14="http://schemas.microsoft.com/office/word/2010/wordml" xmlns:w15="http://schemas.microsoft.com/office/word/2012/wordml" xmlns:w16cid="http://schemas.microsoft.com/office/word/2016/wordml/cid" xmlns:w16se="http://schemas.microsoft.com/office/word/2015/wordml/symex" xmlns:wpg="http://schemas.microsoft.com/office/word/2010/wordprocessingGroup" xmlns:wpi="http://schemas.microsoft.com/office/word/2010/wordprocessingInk" xmlns:wne="http://schemas.microsoft.com/office/word/2006/wordml" xmlns:wps="http://schemas.microsoft.com/office/word/2010/wordprocessingShape" mc:Ignorable="w14 w15 w16se w16cid wp14">
+  <w:footnote w:type="separator" w:id="-1">
+    <w:p>
+      <w:pPr>
+        <w:spacing w:after="0" w:line="240" w:lineRule="auto"/>
+      </w:pPr>
+      <w:r>
+        <w:separator/>
+      </w:r>
+    </w:p>
+  </w:footnote>
+  <w:footnote w:type="continuationSeparator" w:id="0">
+    <w:p>
+      <w:pPr>
+        <w:spacing w:after="0" w:line="240" w:lineRule="auto"/>
+      </w:pPr>
+      <w:r>
+        <w:continuationSeparator/>
+      </w:r>
+    </w:p>
+  </w:footnote>
+</w:footnotes>
+</file>
+
+<file path=word/header1.xml><?xml version="1.0" encoding="utf-8"?>
+<w:hdr xmlns:wpc="http://schemas.microsoft.com/office/word/2010/wordprocessingCanvas" xmlns:cx="http://schemas.microsoft.com/office/drawing/2014/chartex" xmlns:cx1="http://schemas.microsoft.com/office/drawing/2015/9/8/chartex" xmlns:cx2="http://schemas.microsoft.com/office/drawing/2015/10/21/chartex" xmlns:cx3="http://schemas.microsoft.com/office/drawing/2016/5/9/chartex" xmlns:cx4="http://schemas.microsoft.com/office/drawing/2016/5/10/chartex" xmlns:cx5="http://schemas.microsoft.com/office/drawing/2016/5/11/chartex" xmlns:cx6="http://schemas.microsoft.com/office/drawing/2016/5/12/chartex" xmlns:cx7="http://schemas.microsoft.com/office/drawing/2016/5/13/chartex" xmlns:cx8="http://schemas.microsoft.com/office/drawing/2016/5/14/chartex" xmlns:mc="http://schemas.openxmlformats.org/markup-compatibility/2006" xmlns:aink="http://schemas.microsoft.com/office/drawing/2016/ink" xmlns:am3d="http://schemas.microsoft.com/office/drawing/2017/model3d" xmlns:o="urn:schemas-microsoft-com:office:office" xmlns:r="http://schemas.openxmlformats.org/officeDocument/2006/relationships" xmlns:m="http://schemas.openxmlformats.org/officeDocument/2006/math" xmlns:v="urn:schemas-microsoft-com:vml" xmlns:wp14="http://schemas.microsoft.com/office/word/2010/wordprocessingDrawing" xmlns:wp="http://schemas.openxmlformats.org/drawingml/2006/wordprocessingDrawing" xmlns:w10="urn:schemas-microsoft-com:office:word" xmlns:w="http://schemas.openxmlformats.org/wordprocessingml/2006/main" xmlns:w14="http://schemas.microsoft.com/office/word/2010/wordml" xmlns:w15="http://schemas.microsoft.com/office/word/2012/wordml" xmlns:w16cid="http://schemas.microsoft.com/office/word/2016/wordml/cid" xmlns:w16se="http://schemas.microsoft.com/office/word/2015/wordml/symex" xmlns:wpg="http://schemas.microsoft.com/office/word/2010/wordprocessingGroup" xmlns:wpi="http://schemas.microsoft.com/office/word/2010/wordprocessingInk" xmlns:wne="http://schemas.microsoft.com/office/word/2006/wordml" xmlns:wps="http://schemas.microsoft.com/office/word/2010/wordprocessingShape" mc:Ignorable="w14 w15 w16se w16cid wp14">
+  <w:p>
+    <w:pPr>
+      <w:pStyle w:val="En-tte"/>
+    </w:pPr>
+  </w:p>
+</w:hdr>
+</file>
+
+<file path=word/header2.xml><?xml version="1.0" encoding="utf-8"?>
+<w:hdr xmlns:wpc="http://schemas.microsoft.com/office/word/2010/wordprocessingCanvas" xmlns:cx="http://schemas.microsoft.com/office/drawing/2014/chartex" xmlns:cx1="http://schemas.microsoft.com/office/drawing/2015/9/8/chartex" xmlns:cx2="http://schemas.microsoft.com/office/drawing/2015/10/21/chartex" xmlns:cx3="http://schemas.microsoft.com/office/drawing/2016/5/9/chartex" xmlns:cx4="http://schemas.microsoft.com/office/drawing/2016/5/10/chartex" xmlns:cx5="http://schemas.microsoft.com/office/drawing/2016/5/11/chartex" xmlns:cx6="http://schemas.microsoft.com/office/drawing/2016/5/12/chartex" xmlns:cx7="http://schemas.microsoft.com/office/drawing/2016/5/13/chartex" xmlns:cx8="http://schemas.microsoft.com/office/drawing/2016/5/14/chartex" xmlns:mc="http://schemas.openxmlformats.org/markup-compatibility/2006" xmlns:aink="http://schemas.microsoft.com/office/drawing/2016/ink" xmlns:am3d="http://schemas.microsoft.com/office/drawing/2017/model3d" xmlns:o="urn:schemas-microsoft-com:office:office" xmlns:r="http://schemas.openxmlformats.org/officeDocument/2006/relationships" xmlns:m="http://schemas.openxmlformats.org/officeDocument/2006/math" xmlns:v="urn:schemas-microsoft-com:vml" xmlns:wp14="http://schemas.microsoft.com/office/word/2010/wordprocessingDrawing" xmlns:wp="http://schemas.openxmlformats.org/drawingml/2006/wordprocessingDrawing" xmlns:w10="urn:schemas-microsoft-com:office:word" xmlns:w="http://schemas.openxmlformats.org/wordprocessingml/2006/main" xmlns:w14="http://schemas.microsoft.com/office/word/2010/wordml" xmlns:w15="http://schemas.microsoft.com/office/word/2012/wordml" xmlns:w16cid="http://schemas.microsoft.com/office/word/2016/wordml/cid" xmlns:w16se="http://schemas.microsoft.com/office/word/2015/wordml/symex" xmlns:wpg="http://schemas.microsoft.com/office/word/2010/wordprocessingGroup" xmlns:wpi="http://schemas.microsoft.com/office/word/2010/wordprocessingInk" xmlns:wne="http://schemas.microsoft.com/office/word/2006/wordml" xmlns:wps="http://schemas.microsoft.com/office/word/2010/wordprocessingShape" mc:Ignorable="w14 w15 w16se w16cid wp14">
+  <w:p>
+    <w:pPr>
+      <w:pStyle w:val="En-tte"/>
+    </w:pPr>
+  </w:p>
+</w:hdr>
+</file>
+
+<file path=word/header3.xml><?xml version="1.0" encoding="utf-8"?>
+<w:hdr xmlns:wpc="http://schemas.microsoft.com/office/word/2010/wordprocessingCanvas" xmlns:cx="http://schemas.microsoft.com/office/drawing/2014/chartex" xmlns:cx1="http://schemas.microsoft.com/office/drawing/2015/9/8/chartex" xmlns:cx2="http://schemas.microsoft.com/office/drawing/2015/10/21/chartex" xmlns:cx3="http://schemas.microsoft.com/office/drawing/2016/5/9/chartex" xmlns:cx4="http://schemas.microsoft.com/office/drawing/2016/5/10/chartex" xmlns:cx5="http://schemas.microsoft.com/office/drawing/2016/5/11/chartex" xmlns:cx6="http://schemas.microsoft.com/office/drawing/2016/5/12/chartex" xmlns:cx7="http://schemas.microsoft.com/office/drawing/2016/5/13/chartex" xmlns:cx8="http://schemas.microsoft.com/office/drawing/2016/5/14/chartex" xmlns:mc="http://schemas.openxmlformats.org/markup-compatibility/2006" xmlns:aink="http://schemas.microsoft.com/office/drawing/2016/ink" xmlns:am3d="http://schemas.microsoft.com/office/drawing/2017/model3d" xmlns:o="urn:schemas-microsoft-com:office:office" xmlns:r="http://schemas.openxmlformats.org/officeDocument/2006/relationships" xmlns:m="http://schemas.openxmlformats.org/officeDocument/2006/math" xmlns:v="urn:schemas-microsoft-com:vml" xmlns:wp14="http://schemas.microsoft.com/office/word/2010/wordprocessingDrawing" xmlns:wp="http://schemas.openxmlformats.org/drawingml/2006/wordprocessingDrawing" xmlns:w10="urn:schemas-microsoft-com:office:word" xmlns:w="http://schemas.openxmlformats.org/wordprocessingml/2006/main" xmlns:w14="http://schemas.microsoft.com/office/word/2010/wordml" xmlns:w15="http://schemas.microsoft.com/office/word/2012/wordml" xmlns:w16cid="http://schemas.microsoft.com/office/word/2016/wordml/cid" xmlns:w16se="http://schemas.microsoft.com/office/word/2015/wordml/symex" xmlns:wpg="http://schemas.microsoft.com/office/word/2010/wordprocessingGroup" xmlns:wpi="http://schemas.microsoft.com/office/word/2010/wordprocessingInk" xmlns:wne="http://schemas.microsoft.com/office/word/2006/wordml" xmlns:wps="http://schemas.microsoft.com/office/word/2010/wordprocessingShape" mc:Ignorable="w14 w15 w16se w16cid wp14">
+  <w:p>
+    <w:pPr>
+      <w:pStyle w:val="En-tte"/>
+    </w:pPr>
+  </w:p>
+</w:hdr>
 </file>
 
 <file path=word/numbering.xml><?xml version="1.0" encoding="utf-8"?>
@@ -4561,6 +4706,50 @@
       <w:contextualSpacing/>
     </w:pPr>
   </w:style>
+  <w:style w:type="paragraph" w:styleId="En-tte">
+    <w:name w:val="header"/>
+    <w:basedOn w:val="Normal"/>
+    <w:link w:val="En-tteCar"/>
+    <w:uiPriority w:val="99"/>
+    <w:unhideWhenUsed/>
+    <w:rsid w:val="00245088"/>
+    <w:pPr>
+      <w:tabs>
+        <w:tab w:val="center" w:pos="4513"/>
+        <w:tab w:val="right" w:pos="9026"/>
+      </w:tabs>
+      <w:spacing w:after="0" w:line="240" w:lineRule="auto"/>
+    </w:pPr>
+  </w:style>
+  <w:style w:type="character" w:customStyle="1" w:styleId="En-tteCar">
+    <w:name w:val="En-tête Car"/>
+    <w:basedOn w:val="Policepardfaut"/>
+    <w:link w:val="En-tte"/>
+    <w:uiPriority w:val="99"/>
+    <w:rsid w:val="00245088"/>
+  </w:style>
+  <w:style w:type="paragraph" w:styleId="Pieddepage">
+    <w:name w:val="footer"/>
+    <w:basedOn w:val="Normal"/>
+    <w:link w:val="PieddepageCar"/>
+    <w:uiPriority w:val="99"/>
+    <w:unhideWhenUsed/>
+    <w:rsid w:val="00245088"/>
+    <w:pPr>
+      <w:tabs>
+        <w:tab w:val="center" w:pos="4513"/>
+        <w:tab w:val="right" w:pos="9026"/>
+      </w:tabs>
+      <w:spacing w:after="0" w:line="240" w:lineRule="auto"/>
+    </w:pPr>
+  </w:style>
+  <w:style w:type="character" w:customStyle="1" w:styleId="PieddepageCar">
+    <w:name w:val="Pied de page Car"/>
+    <w:basedOn w:val="Policepardfaut"/>
+    <w:link w:val="Pieddepage"/>
+    <w:uiPriority w:val="99"/>
+    <w:rsid w:val="00245088"/>
+  </w:style>
 </w:styles>
 </file>
 
@@ -4857,4 +5046,16 @@
     </a:ext>
   </a:extLst>
 </a:theme>
+</file>
+
+<file path=customXml/item1.xml><?xml version="1.0" encoding="utf-8"?>
+<b:Sources xmlns:b="http://schemas.openxmlformats.org/officeDocument/2006/bibliography" xmlns="http://schemas.openxmlformats.org/officeDocument/2006/bibliography" SelectedStyle="\APASixthEditionOfficeOnline.xsl" StyleName="APA" Version="6"/>
+</file>
+
+<file path=customXml/itemProps1.xml><?xml version="1.0" encoding="utf-8"?>
+<ds:datastoreItem xmlns:ds="http://schemas.openxmlformats.org/officeDocument/2006/customXml" ds:itemID="{7631C0DA-83EF-480C-BE8E-2CCC3A40FD94}">
+  <ds:schemaRefs>
+    <ds:schemaRef ds:uri="http://schemas.openxmlformats.org/officeDocument/2006/bibliography"/>
+  </ds:schemaRefs>
+</ds:datastoreItem>
 </file>
</xml_diff>